<commit_message>
Corrected Assignment 6 to correct from class
</commit_message>
<xml_diff>
--- a/Classes/CS 450 - Computer Networks/Homework/Assignment 6.docx
+++ b/Classes/CS 450 - Computer Networks/Homework/Assignment 6.docx
@@ -35,7 +35,7 @@
           <v:shape id="_x0000_i1025" type="#_x0000_t75" style="width:369.4pt;height:286.1pt" o:ole="">
             <v:imagedata r:id="rId7" o:title=""/>
           </v:shape>
-          <o:OLEObject Type="Embed" ProgID="Visio.Drawing.15" ShapeID="_x0000_i1025" DrawAspect="Content" ObjectID="_1746279373" r:id="rId8"/>
+          <o:OLEObject Type="Embed" ProgID="Visio.Drawing.15" ShapeID="_x0000_i1025" DrawAspect="Content" ObjectID="_1746280808" r:id="rId8"/>
         </w:object>
       </w:r>
     </w:p>
@@ -363,7 +363,122 @@
               <w:jc w:val="center"/>
             </w:pPr>
             <w:r>
-              <w:t>R1</w:t>
+              <w:t>R</w:t>
+            </w:r>
+            <w:r>
+              <w:t>2</w:t>
+            </w:r>
+          </w:p>
+        </w:tc>
+        <w:tc>
+          <w:tcPr>
+            <w:tcW w:w="1092" w:type="dxa"/>
+          </w:tcPr>
+          <w:p>
+            <w:pPr>
+              <w:jc w:val="center"/>
+            </w:pPr>
+            <w:r>
+              <w:t>R5</w:t>
+            </w:r>
+          </w:p>
+        </w:tc>
+      </w:tr>
+      <w:tr>
+        <w:tc>
+          <w:tcPr>
+            <w:tcW w:w="937" w:type="dxa"/>
+          </w:tcPr>
+          <w:p>
+            <w:pPr>
+              <w:jc w:val="center"/>
+            </w:pPr>
+            <w:r>
+              <w:t>R3</w:t>
+            </w:r>
+          </w:p>
+        </w:tc>
+        <w:tc>
+          <w:tcPr>
+            <w:tcW w:w="1092" w:type="dxa"/>
+          </w:tcPr>
+          <w:p>
+            <w:pPr>
+              <w:jc w:val="center"/>
+            </w:pPr>
+            <w:r>
+              <w:t>R5</w:t>
+            </w:r>
+          </w:p>
+        </w:tc>
+      </w:tr>
+      <w:tr>
+        <w:tc>
+          <w:tcPr>
+            <w:tcW w:w="937" w:type="dxa"/>
+          </w:tcPr>
+          <w:p>
+            <w:pPr>
+              <w:jc w:val="center"/>
+            </w:pPr>
+            <w:r>
+              <w:t>R4</w:t>
+            </w:r>
+          </w:p>
+        </w:tc>
+        <w:tc>
+          <w:tcPr>
+            <w:tcW w:w="1092" w:type="dxa"/>
+          </w:tcPr>
+          <w:p>
+            <w:pPr>
+              <w:jc w:val="center"/>
+            </w:pPr>
+            <w:r>
+              <w:t>R5</w:t>
+            </w:r>
+          </w:p>
+        </w:tc>
+      </w:tr>
+      <w:tr>
+        <w:tc>
+          <w:tcPr>
+            <w:tcW w:w="937" w:type="dxa"/>
+          </w:tcPr>
+          <w:p>
+            <w:pPr>
+              <w:jc w:val="center"/>
+            </w:pPr>
+            <w:r>
+              <w:t>R5</w:t>
+            </w:r>
+          </w:p>
+        </w:tc>
+        <w:tc>
+          <w:tcPr>
+            <w:tcW w:w="1092" w:type="dxa"/>
+          </w:tcPr>
+          <w:p>
+            <w:pPr>
+              <w:jc w:val="center"/>
+            </w:pPr>
+            <w:r>
+              <w:t>R5</w:t>
+            </w:r>
+          </w:p>
+        </w:tc>
+      </w:tr>
+      <w:tr>
+        <w:tc>
+          <w:tcPr>
+            <w:tcW w:w="937" w:type="dxa"/>
+          </w:tcPr>
+          <w:p>
+            <w:pPr>
+              <w:jc w:val="center"/>
+            </w:pPr>
+            <w:r>
+              <w:t>R6</w:t>
             </w:r>
           </w:p>
         </w:tc>
@@ -443,7 +558,122 @@
               <w:jc w:val="center"/>
             </w:pPr>
             <w:r>
-              <w:t>R2</w:t>
+              <w:t>R</w:t>
+            </w:r>
+            <w:r>
+              <w:t>1</w:t>
+            </w:r>
+          </w:p>
+        </w:tc>
+        <w:tc>
+          <w:tcPr>
+            <w:tcW w:w="1092" w:type="dxa"/>
+          </w:tcPr>
+          <w:p>
+            <w:pPr>
+              <w:jc w:val="center"/>
+            </w:pPr>
+            <w:r>
+              <w:t>R5</w:t>
+            </w:r>
+          </w:p>
+        </w:tc>
+      </w:tr>
+      <w:tr>
+        <w:tc>
+          <w:tcPr>
+            <w:tcW w:w="937" w:type="dxa"/>
+          </w:tcPr>
+          <w:p>
+            <w:pPr>
+              <w:jc w:val="center"/>
+            </w:pPr>
+            <w:r>
+              <w:t>R3</w:t>
+            </w:r>
+          </w:p>
+        </w:tc>
+        <w:tc>
+          <w:tcPr>
+            <w:tcW w:w="1092" w:type="dxa"/>
+          </w:tcPr>
+          <w:p>
+            <w:pPr>
+              <w:jc w:val="center"/>
+            </w:pPr>
+            <w:r>
+              <w:t>R5</w:t>
+            </w:r>
+          </w:p>
+        </w:tc>
+      </w:tr>
+      <w:tr>
+        <w:tc>
+          <w:tcPr>
+            <w:tcW w:w="937" w:type="dxa"/>
+          </w:tcPr>
+          <w:p>
+            <w:pPr>
+              <w:jc w:val="center"/>
+            </w:pPr>
+            <w:r>
+              <w:t>R4</w:t>
+            </w:r>
+          </w:p>
+        </w:tc>
+        <w:tc>
+          <w:tcPr>
+            <w:tcW w:w="1092" w:type="dxa"/>
+          </w:tcPr>
+          <w:p>
+            <w:pPr>
+              <w:jc w:val="center"/>
+            </w:pPr>
+            <w:r>
+              <w:t>R5</w:t>
+            </w:r>
+          </w:p>
+        </w:tc>
+      </w:tr>
+      <w:tr>
+        <w:tc>
+          <w:tcPr>
+            <w:tcW w:w="937" w:type="dxa"/>
+          </w:tcPr>
+          <w:p>
+            <w:pPr>
+              <w:jc w:val="center"/>
+            </w:pPr>
+            <w:r>
+              <w:t>R5</w:t>
+            </w:r>
+          </w:p>
+        </w:tc>
+        <w:tc>
+          <w:tcPr>
+            <w:tcW w:w="1092" w:type="dxa"/>
+          </w:tcPr>
+          <w:p>
+            <w:pPr>
+              <w:jc w:val="center"/>
+            </w:pPr>
+            <w:r>
+              <w:t>R5</w:t>
+            </w:r>
+          </w:p>
+        </w:tc>
+      </w:tr>
+      <w:tr>
+        <w:tc>
+          <w:tcPr>
+            <w:tcW w:w="937" w:type="dxa"/>
+          </w:tcPr>
+          <w:p>
+            <w:pPr>
+              <w:jc w:val="center"/>
+            </w:pPr>
+            <w:r>
+              <w:t>R6</w:t>
             </w:r>
           </w:p>
         </w:tc>
@@ -523,7 +753,10 @@
               <w:jc w:val="center"/>
             </w:pPr>
             <w:r>
-              <w:t>R3</w:t>
+              <w:t>R</w:t>
+            </w:r>
+            <w:r>
+              <w:t>1</w:t>
             </w:r>
           </w:p>
         </w:tc>
@@ -537,6 +770,118 @@
             </w:pPr>
             <w:r>
               <w:t>R5</w:t>
+            </w:r>
+          </w:p>
+        </w:tc>
+      </w:tr>
+      <w:tr>
+        <w:tc>
+          <w:tcPr>
+            <w:tcW w:w="937" w:type="dxa"/>
+          </w:tcPr>
+          <w:p>
+            <w:pPr>
+              <w:jc w:val="center"/>
+            </w:pPr>
+            <w:r>
+              <w:t>R2</w:t>
+            </w:r>
+          </w:p>
+        </w:tc>
+        <w:tc>
+          <w:tcPr>
+            <w:tcW w:w="1092" w:type="dxa"/>
+          </w:tcPr>
+          <w:p>
+            <w:pPr>
+              <w:jc w:val="center"/>
+            </w:pPr>
+            <w:r>
+              <w:t>R5</w:t>
+            </w:r>
+          </w:p>
+        </w:tc>
+      </w:tr>
+      <w:tr>
+        <w:tc>
+          <w:tcPr>
+            <w:tcW w:w="937" w:type="dxa"/>
+          </w:tcPr>
+          <w:p>
+            <w:pPr>
+              <w:jc w:val="center"/>
+            </w:pPr>
+            <w:r>
+              <w:t>R4</w:t>
+            </w:r>
+          </w:p>
+        </w:tc>
+        <w:tc>
+          <w:tcPr>
+            <w:tcW w:w="1092" w:type="dxa"/>
+          </w:tcPr>
+          <w:p>
+            <w:pPr>
+              <w:jc w:val="center"/>
+            </w:pPr>
+            <w:r>
+              <w:t>R5</w:t>
+            </w:r>
+          </w:p>
+        </w:tc>
+      </w:tr>
+      <w:tr>
+        <w:tc>
+          <w:tcPr>
+            <w:tcW w:w="937" w:type="dxa"/>
+          </w:tcPr>
+          <w:p>
+            <w:pPr>
+              <w:jc w:val="center"/>
+            </w:pPr>
+            <w:r>
+              <w:t>R5</w:t>
+            </w:r>
+          </w:p>
+        </w:tc>
+        <w:tc>
+          <w:tcPr>
+            <w:tcW w:w="1092" w:type="dxa"/>
+          </w:tcPr>
+          <w:p>
+            <w:pPr>
+              <w:jc w:val="center"/>
+            </w:pPr>
+            <w:r>
+              <w:t>R5</w:t>
+            </w:r>
+          </w:p>
+        </w:tc>
+      </w:tr>
+      <w:tr>
+        <w:tc>
+          <w:tcPr>
+            <w:tcW w:w="937" w:type="dxa"/>
+          </w:tcPr>
+          <w:p>
+            <w:pPr>
+              <w:jc w:val="center"/>
+            </w:pPr>
+            <w:r>
+              <w:t>R6</w:t>
+            </w:r>
+          </w:p>
+        </w:tc>
+        <w:tc>
+          <w:tcPr>
+            <w:tcW w:w="1092" w:type="dxa"/>
+          </w:tcPr>
+          <w:p>
+            <w:pPr>
+              <w:jc w:val="center"/>
+            </w:pPr>
+            <w:r>
+              <w:t>R6</w:t>
             </w:r>
           </w:p>
         </w:tc>
@@ -606,7 +951,122 @@
               <w:jc w:val="center"/>
             </w:pPr>
             <w:r>
-              <w:t>R4</w:t>
+              <w:t>R</w:t>
+            </w:r>
+            <w:r>
+              <w:t>1</w:t>
+            </w:r>
+          </w:p>
+        </w:tc>
+        <w:tc>
+          <w:tcPr>
+            <w:tcW w:w="1092" w:type="dxa"/>
+          </w:tcPr>
+          <w:p>
+            <w:pPr>
+              <w:jc w:val="center"/>
+            </w:pPr>
+            <w:r>
+              <w:t>R5</w:t>
+            </w:r>
+          </w:p>
+        </w:tc>
+      </w:tr>
+      <w:tr>
+        <w:tc>
+          <w:tcPr>
+            <w:tcW w:w="937" w:type="dxa"/>
+          </w:tcPr>
+          <w:p>
+            <w:pPr>
+              <w:jc w:val="center"/>
+            </w:pPr>
+            <w:r>
+              <w:t>R2</w:t>
+            </w:r>
+          </w:p>
+        </w:tc>
+        <w:tc>
+          <w:tcPr>
+            <w:tcW w:w="1092" w:type="dxa"/>
+          </w:tcPr>
+          <w:p>
+            <w:pPr>
+              <w:jc w:val="center"/>
+            </w:pPr>
+            <w:r>
+              <w:t>R5</w:t>
+            </w:r>
+          </w:p>
+        </w:tc>
+      </w:tr>
+      <w:tr>
+        <w:tc>
+          <w:tcPr>
+            <w:tcW w:w="937" w:type="dxa"/>
+          </w:tcPr>
+          <w:p>
+            <w:pPr>
+              <w:jc w:val="center"/>
+            </w:pPr>
+            <w:r>
+              <w:t>R3</w:t>
+            </w:r>
+          </w:p>
+        </w:tc>
+        <w:tc>
+          <w:tcPr>
+            <w:tcW w:w="1092" w:type="dxa"/>
+          </w:tcPr>
+          <w:p>
+            <w:pPr>
+              <w:jc w:val="center"/>
+            </w:pPr>
+            <w:r>
+              <w:t>R5</w:t>
+            </w:r>
+          </w:p>
+        </w:tc>
+      </w:tr>
+      <w:tr>
+        <w:tc>
+          <w:tcPr>
+            <w:tcW w:w="937" w:type="dxa"/>
+          </w:tcPr>
+          <w:p>
+            <w:pPr>
+              <w:jc w:val="center"/>
+            </w:pPr>
+            <w:r>
+              <w:t>R5</w:t>
+            </w:r>
+          </w:p>
+        </w:tc>
+        <w:tc>
+          <w:tcPr>
+            <w:tcW w:w="1092" w:type="dxa"/>
+          </w:tcPr>
+          <w:p>
+            <w:pPr>
+              <w:jc w:val="center"/>
+            </w:pPr>
+            <w:r>
+              <w:t>R5</w:t>
+            </w:r>
+          </w:p>
+        </w:tc>
+      </w:tr>
+      <w:tr>
+        <w:tc>
+          <w:tcPr>
+            <w:tcW w:w="937" w:type="dxa"/>
+          </w:tcPr>
+          <w:p>
+            <w:pPr>
+              <w:jc w:val="center"/>
+            </w:pPr>
+            <w:r>
+              <w:t>R6</w:t>
             </w:r>
           </w:p>
         </w:tc>
@@ -682,7 +1142,10 @@
               <w:jc w:val="center"/>
             </w:pPr>
             <w:r>
-              <w:t>R5</w:t>
+              <w:t>R</w:t>
+            </w:r>
+            <w:r>
+              <w:t>1</w:t>
             </w:r>
           </w:p>
         </w:tc>
@@ -710,7 +1173,10 @@
               <w:jc w:val="center"/>
             </w:pPr>
             <w:r>
-              <w:t>R5</w:t>
+              <w:t>R</w:t>
+            </w:r>
+            <w:r>
+              <w:t>2</w:t>
             </w:r>
           </w:p>
         </w:tc>
@@ -738,7 +1204,10 @@
               <w:jc w:val="center"/>
             </w:pPr>
             <w:r>
-              <w:t>R5</w:t>
+              <w:t>R</w:t>
+            </w:r>
+            <w:r>
+              <w:t>3</w:t>
             </w:r>
           </w:p>
         </w:tc>
@@ -766,7 +1235,10 @@
               <w:jc w:val="center"/>
             </w:pPr>
             <w:r>
-              <w:t>R5</w:t>
+              <w:t>R</w:t>
+            </w:r>
+            <w:r>
+              <w:t>4</w:t>
             </w:r>
           </w:p>
         </w:tc>
@@ -780,6 +1252,34 @@
             </w:pPr>
             <w:r>
               <w:t>R4</w:t>
+            </w:r>
+          </w:p>
+        </w:tc>
+      </w:tr>
+      <w:tr>
+        <w:tc>
+          <w:tcPr>
+            <w:tcW w:w="937" w:type="dxa"/>
+          </w:tcPr>
+          <w:p>
+            <w:pPr>
+              <w:jc w:val="center"/>
+            </w:pPr>
+            <w:r>
+              <w:t>R6</w:t>
+            </w:r>
+          </w:p>
+        </w:tc>
+        <w:tc>
+          <w:tcPr>
+            <w:tcW w:w="1092" w:type="dxa"/>
+          </w:tcPr>
+          <w:p>
+            <w:pPr>
+              <w:jc w:val="center"/>
+            </w:pPr>
+            <w:r>
+              <w:t>R3</w:t>
             </w:r>
           </w:p>
         </w:tc>
@@ -846,7 +1346,122 @@
               <w:jc w:val="center"/>
             </w:pPr>
             <w:r>
-              <w:t>R6</w:t>
+              <w:t>R</w:t>
+            </w:r>
+            <w:r>
+              <w:t>1</w:t>
+            </w:r>
+          </w:p>
+        </w:tc>
+        <w:tc>
+          <w:tcPr>
+            <w:tcW w:w="1092" w:type="dxa"/>
+          </w:tcPr>
+          <w:p>
+            <w:pPr>
+              <w:jc w:val="center"/>
+            </w:pPr>
+            <w:r>
+              <w:t>R3</w:t>
+            </w:r>
+          </w:p>
+        </w:tc>
+      </w:tr>
+      <w:tr>
+        <w:tc>
+          <w:tcPr>
+            <w:tcW w:w="937" w:type="dxa"/>
+          </w:tcPr>
+          <w:p>
+            <w:pPr>
+              <w:jc w:val="center"/>
+            </w:pPr>
+            <w:r>
+              <w:t>R2</w:t>
+            </w:r>
+          </w:p>
+        </w:tc>
+        <w:tc>
+          <w:tcPr>
+            <w:tcW w:w="1092" w:type="dxa"/>
+          </w:tcPr>
+          <w:p>
+            <w:pPr>
+              <w:jc w:val="center"/>
+            </w:pPr>
+            <w:r>
+              <w:t>R3</w:t>
+            </w:r>
+          </w:p>
+        </w:tc>
+      </w:tr>
+      <w:tr>
+        <w:tc>
+          <w:tcPr>
+            <w:tcW w:w="937" w:type="dxa"/>
+          </w:tcPr>
+          <w:p>
+            <w:pPr>
+              <w:jc w:val="center"/>
+            </w:pPr>
+            <w:r>
+              <w:t>R3</w:t>
+            </w:r>
+          </w:p>
+        </w:tc>
+        <w:tc>
+          <w:tcPr>
+            <w:tcW w:w="1092" w:type="dxa"/>
+          </w:tcPr>
+          <w:p>
+            <w:pPr>
+              <w:jc w:val="center"/>
+            </w:pPr>
+            <w:r>
+              <w:t>R3</w:t>
+            </w:r>
+          </w:p>
+        </w:tc>
+      </w:tr>
+      <w:tr>
+        <w:tc>
+          <w:tcPr>
+            <w:tcW w:w="937" w:type="dxa"/>
+          </w:tcPr>
+          <w:p>
+            <w:pPr>
+              <w:jc w:val="center"/>
+            </w:pPr>
+            <w:r>
+              <w:t>R4</w:t>
+            </w:r>
+          </w:p>
+        </w:tc>
+        <w:tc>
+          <w:tcPr>
+            <w:tcW w:w="1092" w:type="dxa"/>
+          </w:tcPr>
+          <w:p>
+            <w:pPr>
+              <w:jc w:val="center"/>
+            </w:pPr>
+            <w:r>
+              <w:t>R3</w:t>
+            </w:r>
+          </w:p>
+        </w:tc>
+      </w:tr>
+      <w:tr>
+        <w:tc>
+          <w:tcPr>
+            <w:tcW w:w="937" w:type="dxa"/>
+          </w:tcPr>
+          <w:p>
+            <w:pPr>
+              <w:jc w:val="center"/>
+            </w:pPr>
+            <w:r>
+              <w:t>R5</w:t>
             </w:r>
           </w:p>
         </w:tc>
@@ -1575,7 +2190,10 @@
               <w:jc w:val="center"/>
             </w:pPr>
             <w:r>
-              <w:t>R3</w:t>
+              <w:t>R</w:t>
+            </w:r>
+            <w:r>
+              <w:t>5</w:t>
             </w:r>
           </w:p>
         </w:tc>
@@ -1988,12 +2606,12 @@
         <w:t>Add rows to the tables as necessary.</w:t>
       </w:r>
     </w:p>
+    <w:bookmarkStart w:id="2" w:name="_Hlk119315146"/>
+    <w:bookmarkEnd w:id="1"/>
     <w:p>
       <w:pPr>
         <w:ind w:left="720"/>
       </w:pPr>
-      <w:bookmarkStart w:id="2" w:name="_Hlk119315146"/>
-      <w:bookmarkEnd w:id="1"/>
       <w:r>
         <w:rPr>
           <w:noProof/>
@@ -3206,10 +3824,107 @@
               <w:rPr>
                 <w:strike/>
               </w:rPr>
+              <w:t>N/A</w:t>
+            </w:r>
+          </w:p>
+        </w:tc>
+        <w:tc>
+          <w:tcPr>
+            <w:tcW w:w="2248" w:type="dxa"/>
+          </w:tcPr>
+          <w:p>
+            <w:pPr>
+              <w:jc w:val="center"/>
+              <w:rPr>
+                <w:strike/>
+              </w:rPr>
+            </w:pPr>
+            <w:r>
+              <w:rPr>
+                <w:strike/>
+              </w:rPr>
               <w:t>C</w:t>
             </w:r>
           </w:p>
         </w:tc>
+      </w:tr>
+      <w:tr>
+        <w:tc>
+          <w:tcPr>
+            <w:tcW w:w="750" w:type="dxa"/>
+          </w:tcPr>
+          <w:p>
+            <w:pPr>
+              <w:jc w:val="center"/>
+              <w:rPr>
+                <w:strike/>
+              </w:rPr>
+            </w:pPr>
+            <w:r>
+              <w:rPr>
+                <w:strike/>
+              </w:rPr>
+              <w:t>2</w:t>
+            </w:r>
+          </w:p>
+        </w:tc>
+        <w:tc>
+          <w:tcPr>
+            <w:tcW w:w="2187" w:type="dxa"/>
+          </w:tcPr>
+          <w:p>
+            <w:pPr>
+              <w:jc w:val="center"/>
+              <w:rPr>
+                <w:strike/>
+              </w:rPr>
+            </w:pPr>
+            <w:r>
+              <w:rPr>
+                <w:strike/>
+              </w:rPr>
+              <w:t>*</w:t>
+            </w:r>
+          </w:p>
+        </w:tc>
+        <w:tc>
+          <w:tcPr>
+            <w:tcW w:w="1941" w:type="dxa"/>
+          </w:tcPr>
+          <w:p>
+            <w:pPr>
+              <w:jc w:val="center"/>
+              <w:rPr>
+                <w:strike/>
+              </w:rPr>
+            </w:pPr>
+            <w:r>
+              <w:rPr>
+                <w:strike/>
+              </w:rPr>
+              <w:t>230.15.45.116</w:t>
+            </w:r>
+          </w:p>
+        </w:tc>
+        <w:tc>
+          <w:tcPr>
+            <w:tcW w:w="2224" w:type="dxa"/>
+          </w:tcPr>
+          <w:p>
+            <w:pPr>
+              <w:jc w:val="center"/>
+              <w:rPr>
+                <w:strike/>
+              </w:rPr>
+            </w:pPr>
+            <w:r>
+              <w:rPr>
+                <w:strike/>
+              </w:rPr>
+              <w:t>N/A</w:t>
+            </w:r>
+          </w:p>
+        </w:tc>
         <w:tc>
           <w:tcPr>
             <w:tcW w:w="2248" w:type="dxa"/>
@@ -3225,15 +3940,91 @@
               <w:rPr>
                 <w:strike/>
               </w:rPr>
+              <w:t>AC</w:t>
+            </w:r>
+          </w:p>
+        </w:tc>
+      </w:tr>
+      <w:tr>
+        <w:tc>
+          <w:tcPr>
+            <w:tcW w:w="750" w:type="dxa"/>
+          </w:tcPr>
+          <w:p>
+            <w:pPr>
+              <w:jc w:val="center"/>
+              <w:rPr>
+                <w:strike/>
+              </w:rPr>
+            </w:pPr>
+            <w:r>
+              <w:rPr>
+                <w:strike/>
+              </w:rPr>
+              <w:t>3</w:t>
+            </w:r>
+          </w:p>
+        </w:tc>
+        <w:tc>
+          <w:tcPr>
+            <w:tcW w:w="2187" w:type="dxa"/>
+          </w:tcPr>
+          <w:p>
+            <w:pPr>
+              <w:jc w:val="center"/>
+              <w:rPr>
+                <w:strike/>
+              </w:rPr>
+            </w:pPr>
+            <w:r>
+              <w:rPr>
+                <w:strike/>
+              </w:rPr>
+              <w:t>*</w:t>
+            </w:r>
+          </w:p>
+        </w:tc>
+        <w:tc>
+          <w:tcPr>
+            <w:tcW w:w="1941" w:type="dxa"/>
+          </w:tcPr>
+          <w:p>
+            <w:pPr>
+              <w:jc w:val="center"/>
+              <w:rPr>
+                <w:strike/>
+              </w:rPr>
+            </w:pPr>
+            <w:r>
+              <w:rPr>
+                <w:strike/>
+              </w:rPr>
+              <w:t>230.15.45.116</w:t>
+            </w:r>
+          </w:p>
+        </w:tc>
+        <w:tc>
+          <w:tcPr>
+            <w:tcW w:w="2224" w:type="dxa"/>
+          </w:tcPr>
+          <w:p>
+            <w:pPr>
+              <w:jc w:val="center"/>
+              <w:rPr>
+                <w:strike/>
+              </w:rPr>
+            </w:pPr>
+            <w:r>
+              <w:rPr>
+                <w:strike/>
+              </w:rPr>
               <w:t>N/A</w:t>
             </w:r>
           </w:p>
         </w:tc>
-      </w:tr>
-      <w:tr>
-        <w:tc>
-          <w:tcPr>
-            <w:tcW w:w="750" w:type="dxa"/>
+        <w:tc>
+          <w:tcPr>
+            <w:tcW w:w="2248" w:type="dxa"/>
           </w:tcPr>
           <w:p>
             <w:pPr>
@@ -3246,180 +4037,7 @@
               <w:rPr>
                 <w:strike/>
               </w:rPr>
-              <w:t>2</w:t>
-            </w:r>
-          </w:p>
-        </w:tc>
-        <w:tc>
-          <w:tcPr>
-            <w:tcW w:w="2187" w:type="dxa"/>
-          </w:tcPr>
-          <w:p>
-            <w:pPr>
-              <w:jc w:val="center"/>
-              <w:rPr>
-                <w:strike/>
-              </w:rPr>
-            </w:pPr>
-            <w:r>
-              <w:rPr>
-                <w:strike/>
-              </w:rPr>
-              <w:t>*</w:t>
-            </w:r>
-          </w:p>
-        </w:tc>
-        <w:tc>
-          <w:tcPr>
-            <w:tcW w:w="1941" w:type="dxa"/>
-          </w:tcPr>
-          <w:p>
-            <w:pPr>
-              <w:jc w:val="center"/>
-              <w:rPr>
-                <w:strike/>
-              </w:rPr>
-            </w:pPr>
-            <w:r>
-              <w:rPr>
-                <w:strike/>
-              </w:rPr>
-              <w:t>230.15.45.116</w:t>
-            </w:r>
-          </w:p>
-        </w:tc>
-        <w:tc>
-          <w:tcPr>
-            <w:tcW w:w="2224" w:type="dxa"/>
-          </w:tcPr>
-          <w:p>
-            <w:pPr>
-              <w:jc w:val="center"/>
-              <w:rPr>
-                <w:strike/>
-              </w:rPr>
-            </w:pPr>
-            <w:r>
-              <w:rPr>
-                <w:strike/>
-              </w:rPr>
-              <w:t>A</w:t>
-            </w:r>
-          </w:p>
-        </w:tc>
-        <w:tc>
-          <w:tcPr>
-            <w:tcW w:w="2248" w:type="dxa"/>
-          </w:tcPr>
-          <w:p>
-            <w:pPr>
-              <w:jc w:val="center"/>
-              <w:rPr>
-                <w:strike/>
-              </w:rPr>
-            </w:pPr>
-            <w:r>
-              <w:rPr>
-                <w:strike/>
-              </w:rPr>
-              <w:t>N/A</w:t>
-            </w:r>
-          </w:p>
-        </w:tc>
-      </w:tr>
-      <w:tr>
-        <w:tc>
-          <w:tcPr>
-            <w:tcW w:w="750" w:type="dxa"/>
-          </w:tcPr>
-          <w:p>
-            <w:pPr>
-              <w:jc w:val="center"/>
-              <w:rPr>
-                <w:strike/>
-              </w:rPr>
-            </w:pPr>
-            <w:r>
-              <w:rPr>
-                <w:strike/>
-              </w:rPr>
-              <w:t>3</w:t>
-            </w:r>
-          </w:p>
-        </w:tc>
-        <w:tc>
-          <w:tcPr>
-            <w:tcW w:w="2187" w:type="dxa"/>
-          </w:tcPr>
-          <w:p>
-            <w:pPr>
-              <w:jc w:val="center"/>
-              <w:rPr>
-                <w:strike/>
-              </w:rPr>
-            </w:pPr>
-            <w:r>
-              <w:rPr>
-                <w:strike/>
-              </w:rPr>
-              <w:t>*</w:t>
-            </w:r>
-          </w:p>
-        </w:tc>
-        <w:tc>
-          <w:tcPr>
-            <w:tcW w:w="1941" w:type="dxa"/>
-          </w:tcPr>
-          <w:p>
-            <w:pPr>
-              <w:jc w:val="center"/>
-              <w:rPr>
-                <w:strike/>
-              </w:rPr>
-            </w:pPr>
-            <w:r>
-              <w:rPr>
-                <w:strike/>
-              </w:rPr>
-              <w:t>230.15.45.116</w:t>
-            </w:r>
-          </w:p>
-        </w:tc>
-        <w:tc>
-          <w:tcPr>
-            <w:tcW w:w="2224" w:type="dxa"/>
-          </w:tcPr>
-          <w:p>
-            <w:pPr>
-              <w:jc w:val="center"/>
-              <w:rPr>
-                <w:strike/>
-              </w:rPr>
-            </w:pPr>
-            <w:r>
-              <w:rPr>
-                <w:strike/>
-              </w:rPr>
-              <w:t>B</w:t>
-            </w:r>
-          </w:p>
-        </w:tc>
-        <w:tc>
-          <w:tcPr>
-            <w:tcW w:w="2248" w:type="dxa"/>
-          </w:tcPr>
-          <w:p>
-            <w:pPr>
-              <w:jc w:val="center"/>
-              <w:rPr>
-                <w:strike/>
-              </w:rPr>
-            </w:pPr>
-            <w:r>
-              <w:rPr>
-                <w:strike/>
-              </w:rPr>
-              <w:t>N/A</w:t>
+              <w:t>ABC</w:t>
             </w:r>
           </w:p>
         </w:tc>
@@ -3970,26 +4588,26 @@
               <w:rPr>
                 <w:strike/>
               </w:rPr>
+              <w:t>B</w:t>
+            </w:r>
+          </w:p>
+        </w:tc>
+        <w:tc>
+          <w:tcPr>
+            <w:tcW w:w="2248" w:type="dxa"/>
+          </w:tcPr>
+          <w:p>
+            <w:pPr>
+              <w:jc w:val="center"/>
+              <w:rPr>
+                <w:strike/>
+              </w:rPr>
+            </w:pPr>
+            <w:r>
+              <w:rPr>
+                <w:strike/>
+              </w:rPr>
               <w:t>C</w:t>
-            </w:r>
-          </w:p>
-        </w:tc>
-        <w:tc>
-          <w:tcPr>
-            <w:tcW w:w="2248" w:type="dxa"/>
-          </w:tcPr>
-          <w:p>
-            <w:pPr>
-              <w:jc w:val="center"/>
-              <w:rPr>
-                <w:strike/>
-              </w:rPr>
-            </w:pPr>
-            <w:r>
-              <w:rPr>
-                <w:strike/>
-              </w:rPr>
-              <w:t>B</w:t>
             </w:r>
           </w:p>
         </w:tc>
@@ -4255,26 +4873,26 @@
               <w:rPr>
                 <w:strike/>
               </w:rPr>
+              <w:t>C</w:t>
+            </w:r>
+          </w:p>
+        </w:tc>
+        <w:tc>
+          <w:tcPr>
+            <w:tcW w:w="2248" w:type="dxa"/>
+          </w:tcPr>
+          <w:p>
+            <w:pPr>
+              <w:jc w:val="center"/>
+              <w:rPr>
+                <w:strike/>
+              </w:rPr>
+            </w:pPr>
+            <w:r>
+              <w:rPr>
+                <w:strike/>
+              </w:rPr>
               <w:t>A</w:t>
-            </w:r>
-          </w:p>
-        </w:tc>
-        <w:tc>
-          <w:tcPr>
-            <w:tcW w:w="2248" w:type="dxa"/>
-          </w:tcPr>
-          <w:p>
-            <w:pPr>
-              <w:jc w:val="center"/>
-              <w:rPr>
-                <w:strike/>
-              </w:rPr>
-            </w:pPr>
-            <w:r>
-              <w:rPr>
-                <w:strike/>
-              </w:rPr>
-              <w:t>C</w:t>
             </w:r>
           </w:p>
         </w:tc>
@@ -4539,26 +5157,26 @@
               <w:rPr>
                 <w:strike/>
               </w:rPr>
+              <w:t>A</w:t>
+            </w:r>
+          </w:p>
+        </w:tc>
+        <w:tc>
+          <w:tcPr>
+            <w:tcW w:w="2248" w:type="dxa"/>
+          </w:tcPr>
+          <w:p>
+            <w:pPr>
+              <w:jc w:val="center"/>
+              <w:rPr>
+                <w:strike/>
+              </w:rPr>
+            </w:pPr>
+            <w:r>
+              <w:rPr>
+                <w:strike/>
+              </w:rPr>
               <w:t>N/A</w:t>
-            </w:r>
-          </w:p>
-        </w:tc>
-        <w:tc>
-          <w:tcPr>
-            <w:tcW w:w="2248" w:type="dxa"/>
-          </w:tcPr>
-          <w:p>
-            <w:pPr>
-              <w:jc w:val="center"/>
-              <w:rPr>
-                <w:strike/>
-              </w:rPr>
-            </w:pPr>
-            <w:r>
-              <w:rPr>
-                <w:strike/>
-              </w:rPr>
-              <w:t>A</w:t>
             </w:r>
           </w:p>
         </w:tc>
@@ -4823,26 +5441,26 @@
               <w:rPr>
                 <w:strike/>
               </w:rPr>
+              <w:t>A</w:t>
+            </w:r>
+          </w:p>
+        </w:tc>
+        <w:tc>
+          <w:tcPr>
+            <w:tcW w:w="2248" w:type="dxa"/>
+          </w:tcPr>
+          <w:p>
+            <w:pPr>
+              <w:jc w:val="center"/>
+              <w:rPr>
+                <w:strike/>
+              </w:rPr>
+            </w:pPr>
+            <w:r>
+              <w:rPr>
+                <w:strike/>
+              </w:rPr>
               <w:t>N/A</w:t>
-            </w:r>
-          </w:p>
-        </w:tc>
-        <w:tc>
-          <w:tcPr>
-            <w:tcW w:w="2248" w:type="dxa"/>
-          </w:tcPr>
-          <w:p>
-            <w:pPr>
-              <w:jc w:val="center"/>
-              <w:rPr>
-                <w:strike/>
-              </w:rPr>
-            </w:pPr>
-            <w:r>
-              <w:rPr>
-                <w:strike/>
-              </w:rPr>
-              <w:t>A</w:t>
             </w:r>
           </w:p>
         </w:tc>
@@ -5302,10 +5920,107 @@
               <w:rPr>
                 <w:strike/>
               </w:rPr>
+              <w:t>A</w:t>
+            </w:r>
+          </w:p>
+        </w:tc>
+        <w:tc>
+          <w:tcPr>
+            <w:tcW w:w="2248" w:type="dxa"/>
+          </w:tcPr>
+          <w:p>
+            <w:pPr>
+              <w:jc w:val="center"/>
+              <w:rPr>
+                <w:strike/>
+              </w:rPr>
+            </w:pPr>
+            <w:r>
+              <w:rPr>
+                <w:strike/>
+              </w:rPr>
               <w:t>B</w:t>
             </w:r>
           </w:p>
         </w:tc>
+      </w:tr>
+      <w:tr>
+        <w:tc>
+          <w:tcPr>
+            <w:tcW w:w="750" w:type="dxa"/>
+          </w:tcPr>
+          <w:p>
+            <w:pPr>
+              <w:jc w:val="center"/>
+              <w:rPr>
+                <w:highlight w:val="yellow"/>
+              </w:rPr>
+            </w:pPr>
+            <w:r>
+              <w:rPr>
+                <w:highlight w:val="yellow"/>
+              </w:rPr>
+              <w:t>4</w:t>
+            </w:r>
+          </w:p>
+        </w:tc>
+        <w:tc>
+          <w:tcPr>
+            <w:tcW w:w="2187" w:type="dxa"/>
+          </w:tcPr>
+          <w:p>
+            <w:pPr>
+              <w:jc w:val="center"/>
+              <w:rPr>
+                <w:highlight w:val="yellow"/>
+              </w:rPr>
+            </w:pPr>
+            <w:r>
+              <w:rPr>
+                <w:highlight w:val="yellow"/>
+              </w:rPr>
+              <w:t>Host A</w:t>
+            </w:r>
+          </w:p>
+        </w:tc>
+        <w:tc>
+          <w:tcPr>
+            <w:tcW w:w="1941" w:type="dxa"/>
+          </w:tcPr>
+          <w:p>
+            <w:pPr>
+              <w:jc w:val="center"/>
+              <w:rPr>
+                <w:highlight w:val="yellow"/>
+              </w:rPr>
+            </w:pPr>
+            <w:r>
+              <w:rPr>
+                <w:highlight w:val="yellow"/>
+              </w:rPr>
+              <w:t>230.15.45.116</w:t>
+            </w:r>
+          </w:p>
+        </w:tc>
+        <w:tc>
+          <w:tcPr>
+            <w:tcW w:w="2224" w:type="dxa"/>
+          </w:tcPr>
+          <w:p>
+            <w:pPr>
+              <w:jc w:val="center"/>
+              <w:rPr>
+                <w:highlight w:val="yellow"/>
+              </w:rPr>
+            </w:pPr>
+            <w:r>
+              <w:rPr>
+                <w:highlight w:val="yellow"/>
+              </w:rPr>
+              <w:t>C</w:t>
+            </w:r>
+          </w:p>
+        </w:tc>
         <w:tc>
           <w:tcPr>
             <w:tcW w:w="2248" w:type="dxa"/>
@@ -5314,124 +6029,6 @@
             <w:pPr>
               <w:jc w:val="center"/>
               <w:rPr>
-                <w:strike/>
-              </w:rPr>
-            </w:pPr>
-            <w:r>
-              <w:rPr>
-                <w:strike/>
-              </w:rPr>
-              <w:t>A</w:t>
-            </w:r>
-          </w:p>
-        </w:tc>
-      </w:tr>
-      <w:tr>
-        <w:tc>
-          <w:tcPr>
-            <w:tcW w:w="750" w:type="dxa"/>
-          </w:tcPr>
-          <w:p>
-            <w:pPr>
-              <w:jc w:val="center"/>
-              <w:rPr>
-                <w:strike/>
-              </w:rPr>
-            </w:pPr>
-            <w:r>
-              <w:rPr>
-                <w:strike/>
-              </w:rPr>
-              <w:t>4</w:t>
-            </w:r>
-          </w:p>
-        </w:tc>
-        <w:tc>
-          <w:tcPr>
-            <w:tcW w:w="2187" w:type="dxa"/>
-          </w:tcPr>
-          <w:p>
-            <w:pPr>
-              <w:jc w:val="center"/>
-              <w:rPr>
-                <w:strike/>
-              </w:rPr>
-            </w:pPr>
-            <w:r>
-              <w:rPr>
-                <w:strike/>
-              </w:rPr>
-              <w:t>Host A</w:t>
-            </w:r>
-          </w:p>
-        </w:tc>
-        <w:tc>
-          <w:tcPr>
-            <w:tcW w:w="1941" w:type="dxa"/>
-          </w:tcPr>
-          <w:p>
-            <w:pPr>
-              <w:jc w:val="center"/>
-              <w:rPr>
-                <w:strike/>
-              </w:rPr>
-            </w:pPr>
-            <w:r>
-              <w:rPr>
-                <w:strike/>
-              </w:rPr>
-              <w:t>230.15.45.116</w:t>
-            </w:r>
-          </w:p>
-        </w:tc>
-        <w:tc>
-          <w:tcPr>
-            <w:tcW w:w="2224" w:type="dxa"/>
-          </w:tcPr>
-          <w:p>
-            <w:pPr>
-              <w:jc w:val="center"/>
-              <w:rPr>
-                <w:strike/>
-              </w:rPr>
-            </w:pPr>
-            <w:r>
-              <w:rPr>
-                <w:strike/>
-              </w:rPr>
-              <w:t>C</w:t>
-            </w:r>
-          </w:p>
-        </w:tc>
-        <w:tc>
-          <w:tcPr>
-            <w:tcW w:w="2248" w:type="dxa"/>
-          </w:tcPr>
-          <w:p>
-            <w:pPr>
-              <w:jc w:val="center"/>
-              <w:rPr>
-                <w:strike/>
-              </w:rPr>
-            </w:pPr>
-            <w:r>
-              <w:rPr>
-                <w:strike/>
-              </w:rPr>
-              <w:t>A</w:t>
-            </w:r>
-          </w:p>
-        </w:tc>
-      </w:tr>
-      <w:tr>
-        <w:tc>
-          <w:tcPr>
-            <w:tcW w:w="750" w:type="dxa"/>
-          </w:tcPr>
-          <w:p>
-            <w:pPr>
-              <w:jc w:val="center"/>
-              <w:rPr>
                 <w:highlight w:val="yellow"/>
               </w:rPr>
             </w:pPr>
@@ -5439,78 +6036,8 @@
               <w:rPr>
                 <w:highlight w:val="yellow"/>
               </w:rPr>
-              <w:t>4</w:t>
-            </w:r>
-          </w:p>
-        </w:tc>
-        <w:tc>
-          <w:tcPr>
-            <w:tcW w:w="2187" w:type="dxa"/>
-          </w:tcPr>
-          <w:p>
-            <w:pPr>
-              <w:jc w:val="center"/>
-              <w:rPr>
-                <w:highlight w:val="yellow"/>
-              </w:rPr>
-            </w:pPr>
-            <w:r>
-              <w:rPr>
-                <w:highlight w:val="yellow"/>
-              </w:rPr>
-              <w:t>Host A</w:t>
-            </w:r>
-          </w:p>
-        </w:tc>
-        <w:tc>
-          <w:tcPr>
-            <w:tcW w:w="1941" w:type="dxa"/>
-          </w:tcPr>
-          <w:p>
-            <w:pPr>
-              <w:jc w:val="center"/>
-              <w:rPr>
-                <w:highlight w:val="yellow"/>
-              </w:rPr>
-            </w:pPr>
-            <w:r>
-              <w:rPr>
-                <w:highlight w:val="yellow"/>
-              </w:rPr>
-              <w:t>230.15.45.116</w:t>
-            </w:r>
-          </w:p>
-        </w:tc>
-        <w:tc>
-          <w:tcPr>
-            <w:tcW w:w="2224" w:type="dxa"/>
-          </w:tcPr>
-          <w:p>
-            <w:pPr>
-              <w:jc w:val="center"/>
-              <w:rPr>
-                <w:highlight w:val="yellow"/>
-              </w:rPr>
-            </w:pPr>
-            <w:r>
-              <w:rPr>
-                <w:highlight w:val="yellow"/>
-              </w:rPr>
-              <w:t>A</w:t>
-            </w:r>
-          </w:p>
-        </w:tc>
-        <w:tc>
-          <w:tcPr>
-            <w:tcW w:w="2248" w:type="dxa"/>
-          </w:tcPr>
-          <w:p>
-            <w:pPr>
-              <w:jc w:val="center"/>
-              <w:rPr>
-                <w:highlight w:val="yellow"/>
-              </w:rPr>
-            </w:pPr>
+              <w:t xml:space="preserve">A, </w:t>
+            </w:r>
             <w:r>
               <w:rPr>
                 <w:highlight w:val="yellow"/>

</xml_diff>